<commit_message>
Acr.Informe.docx e incorporación de Plantilla de Documento Técnico 2.docx
</commit_message>
<xml_diff>
--- a/Otros/Informe.docx
+++ b/Otros/Informe.docx
@@ -4184,9 +4184,17 @@
     </w:p>
     <w:p>
       <w:pPr>
+        <w:jc w:val="both"/>
+      </w:pPr>
+      <w:bookmarkStart w:id="0" w:name="_GoBack"/>
+      <w:bookmarkEnd w:id="0"/>
+    </w:p>
+    <w:p>
+      <w:pPr>
         <w:pStyle w:val="Subttulo"/>
       </w:pPr>
       <w:r>
+        <w:lastRenderedPageBreak/>
         <w:t>DESCRIPTOR DE LAS VISTAS DEL SISTEMA MODULOTEC</w:t>
       </w:r>
     </w:p>
@@ -4623,7 +4631,6 @@
           <w:b/>
           <w:noProof/>
         </w:rPr>
-        <w:lastRenderedPageBreak/>
         <w:t>VISTA PRINCIPAL DE LOS MODULOS</w:t>
       </w:r>
     </w:p>
@@ -5048,7 +5055,6 @@
           <w:b/>
           <w:noProof/>
         </w:rPr>
-        <w:lastRenderedPageBreak/>
         <w:t>VISTA DE AGREGAR Y ACTUALIZAR USUARIOS</w:t>
       </w:r>
     </w:p>
@@ -5744,6 +5750,7 @@
                 <w:b/>
                 <w:noProof/>
               </w:rPr>
+              <w:lastRenderedPageBreak/>
               <w:t>14</w:t>
             </w:r>
           </w:p>
@@ -5794,7 +5801,6 @@
         <w:rPr>
           <w:b/>
         </w:rPr>
-        <w:lastRenderedPageBreak/>
         <w:t>VISTA PRINCIPAL DEL MODULO DE CONTROL DE SERVICIO NO CONFORME</w:t>
       </w:r>
     </w:p>
@@ -6206,7 +6212,6 @@
           <w:b/>
           <w:noProof/>
         </w:rPr>
-        <w:lastRenderedPageBreak/>
         <w:t>VISTA DE INGRESO DE NO CONFORMIDADES</w:t>
       </w:r>
     </w:p>
@@ -6754,7 +6759,6 @@
           <w:b/>
           <w:noProof/>
         </w:rPr>
-        <w:lastRenderedPageBreak/>
         <w:t>VISTA DE ANALISIS DE NO CONFORMIDADES</w:t>
       </w:r>
     </w:p>
@@ -7222,7 +7226,6 @@
           <w:b/>
           <w:noProof/>
         </w:rPr>
-        <w:lastRenderedPageBreak/>
         <w:t>VISTA DE ANALISIS DE NO CONFORMIDADES</w:t>
       </w:r>
     </w:p>
@@ -7845,7 +7848,6 @@
           <w:b/>
           <w:noProof/>
         </w:rPr>
-        <w:lastRenderedPageBreak/>
         <w:t>VISTA PRINCIPAL DEL SEGUIMIENTO DE LAS INCIDENCIAS</w:t>
       </w:r>
     </w:p>
@@ -8425,7 +8427,6 @@
         <w:rPr>
           <w:noProof/>
         </w:rPr>
-        <w:lastRenderedPageBreak/>
         <w:drawing>
           <wp:inline distT="0" distB="0" distL="0" distR="0" wp14:anchorId="72C783AB" wp14:editId="6B13287C">
             <wp:extent cx="1734911" cy="428625"/>
@@ -8741,6 +8742,7 @@
         <w:jc w:val="both"/>
       </w:pPr>
       <w:r>
+        <w:lastRenderedPageBreak/>
         <w:t>Mensaje de consulta si se desea cancelar una operación.</w:t>
       </w:r>
     </w:p>
@@ -8752,7 +8754,6 @@
         <w:rPr>
           <w:b/>
         </w:rPr>
-        <w:lastRenderedPageBreak/>
         <w:t>E</w:t>
       </w:r>
       <w:r>
@@ -9152,7 +9153,6 @@
         <w:rPr>
           <w:b/>
         </w:rPr>
-        <w:lastRenderedPageBreak/>
         <w:t>Css</w:t>
       </w:r>
       <w:proofErr w:type="spellEnd"/>
@@ -10095,27 +10095,14 @@
                             <w:r>
                               <w:t xml:space="preserve">Ilustración </w:t>
                             </w:r>
-                            <w:r>
-                              <w:fldChar w:fldCharType="begin"/>
-                            </w:r>
-                            <w:r>
-                              <w:instrText xml:space="preserve"> SEQ Ilustración \* ARABIC </w:instrText>
-                            </w:r>
-                            <w:r>
-                              <w:fldChar w:fldCharType="separate"/>
-                            </w:r>
-                            <w:r>
-                              <w:rPr>
-                                <w:noProof/>
-                              </w:rPr>
-                              <w:t>6</w:t>
-                            </w:r>
-                            <w:r>
-                              <w:rPr>
-                                <w:noProof/>
-                              </w:rPr>
-                              <w:fldChar w:fldCharType="end"/>
-                            </w:r>
+                            <w:fldSimple w:instr=" SEQ Ilustración \* ARABIC ">
+                              <w:r>
+                                <w:rPr>
+                                  <w:noProof/>
+                                </w:rPr>
+                                <w:t>6</w:t>
+                              </w:r>
+                            </w:fldSimple>
                             <w:r>
                               <w:t xml:space="preserve"> - Métodos Clase </w:t>
                             </w:r>
@@ -10480,27 +10467,14 @@
                             <w:r>
                               <w:t xml:space="preserve">Ilustración </w:t>
                             </w:r>
-                            <w:r>
-                              <w:fldChar w:fldCharType="begin"/>
-                            </w:r>
-                            <w:r>
-                              <w:instrText xml:space="preserve"> SEQ Ilustración \* ARABIC </w:instrText>
-                            </w:r>
-                            <w:r>
-                              <w:fldChar w:fldCharType="separate"/>
-                            </w:r>
-                            <w:r>
-                              <w:rPr>
-                                <w:noProof/>
-                              </w:rPr>
-                              <w:t>7</w:t>
-                            </w:r>
-                            <w:r>
-                              <w:rPr>
-                                <w:noProof/>
-                              </w:rPr>
-                              <w:fldChar w:fldCharType="end"/>
-                            </w:r>
+                            <w:fldSimple w:instr=" SEQ Ilustración \* ARABIC ">
+                              <w:r>
+                                <w:rPr>
+                                  <w:noProof/>
+                                </w:rPr>
+                                <w:t>7</w:t>
+                              </w:r>
+                            </w:fldSimple>
                             <w:r>
                               <w:t xml:space="preserve"> - Métodos Clase </w:t>
                             </w:r>
@@ -10874,27 +10848,14 @@
                             <w:r>
                               <w:t xml:space="preserve">Ilustración </w:t>
                             </w:r>
-                            <w:r>
-                              <w:fldChar w:fldCharType="begin"/>
-                            </w:r>
-                            <w:r>
-                              <w:instrText xml:space="preserve"> SEQ Ilustración \* ARABIC </w:instrText>
-                            </w:r>
-                            <w:r>
-                              <w:fldChar w:fldCharType="separate"/>
-                            </w:r>
-                            <w:r>
-                              <w:rPr>
-                                <w:noProof/>
-                              </w:rPr>
-                              <w:t>8</w:t>
-                            </w:r>
-                            <w:r>
-                              <w:rPr>
-                                <w:noProof/>
-                              </w:rPr>
-                              <w:fldChar w:fldCharType="end"/>
-                            </w:r>
+                            <w:fldSimple w:instr=" SEQ Ilustración \* ARABIC ">
+                              <w:r>
+                                <w:rPr>
+                                  <w:noProof/>
+                                </w:rPr>
+                                <w:t>8</w:t>
+                              </w:r>
+                            </w:fldSimple>
                             <w:r>
                               <w:t xml:space="preserve"> - </w:t>
                             </w:r>
@@ -13977,8 +13938,6 @@
       <w:pPr>
         <w:jc w:val="both"/>
       </w:pPr>
-      <w:bookmarkStart w:id="0" w:name="_GoBack"/>
-      <w:bookmarkEnd w:id="0"/>
     </w:p>
     <w:p>
       <w:pPr>
@@ -14338,7 +14297,7 @@
                   <w:noProof/>
                   <w:sz w:val="18"/>
                 </w:rPr>
-                <w:t>28</w:t>
+                <w:t>31</w:t>
               </w:r>
               <w:r>
                 <w:rPr>
@@ -17089,7 +17048,7 @@
 </file>
 
 <file path=customXml/itemProps1.xml><?xml version="1.0" encoding="utf-8"?>
-<ds:datastoreItem xmlns:ds="http://schemas.openxmlformats.org/officeDocument/2006/customXml" ds:itemID="{F0987979-0753-4685-9FBB-E6EF7F8681E5}">
+<ds:datastoreItem xmlns:ds="http://schemas.openxmlformats.org/officeDocument/2006/customXml" ds:itemID="{A2F69FB6-7422-4FCD-93C3-2CA8898079E7}">
   <ds:schemaRefs>
     <ds:schemaRef ds:uri="http://schemas.openxmlformats.org/officeDocument/2006/bibliography"/>
   </ds:schemaRefs>

</xml_diff>